<commit_message>
Welcome to your branch
</commit_message>
<xml_diff>
--- a/demo.docx
+++ b/demo.docx
@@ -34,6 +34,16 @@
       <w:proofErr w:type="spellEnd"/>
       <w:r>
         <w:t xml:space="preserve"> branch?</w:t>
+      </w:r>
+    </w:p>
+    <w:p>
+      <w:proofErr w:type="spellStart"/>
+      <w:r>
+        <w:t>Yello</w:t>
+      </w:r>
+      <w:proofErr w:type="spellEnd"/>
+      <w:r>
+        <w:t xml:space="preserve"> you have successfully created a branch.</w:t>
       </w:r>
       <w:bookmarkStart w:id="0" w:name="_GoBack"/>
       <w:bookmarkEnd w:id="0"/>

</xml_diff>